<commit_message>
All done! version 2
</commit_message>
<xml_diff>
--- a/Week 2 Exercise 2 Azeem and Syafiq.docx
+++ b/Week 2 Exercise 2 Azeem and Syafiq.docx
@@ -2041,9 +2041,9 @@
           <w:lang w:val="en-US"/>
         </w:rPr>
         <w:drawing>
-          <wp:inline distT="0" distB="0" distL="0" distR="0" wp14:anchorId="7D03D690" wp14:editId="5628323C">
-            <wp:extent cx="3566469" cy="243861"/>
-            <wp:effectExtent l="0" t="0" r="0" b="3810"/>
+          <wp:inline distT="0" distB="0" distL="0" distR="0" wp14:anchorId="7D03D690" wp14:editId="77ED3AA5">
+            <wp:extent cx="4862944" cy="332509"/>
+            <wp:effectExtent l="0" t="0" r="0" b="0"/>
             <wp:docPr id="7" name="Picture 7"/>
             <wp:cNvGraphicFramePr>
               <a:graphicFrameLocks xmlns:a="http://schemas.openxmlformats.org/drawingml/2006/main" noChangeAspect="1"/>
@@ -2064,7 +2064,7 @@
                   <pic:spPr>
                     <a:xfrm>
                       <a:off x="0" y="0"/>
-                      <a:ext cx="3566469" cy="243861"/>
+                      <a:ext cx="4894895" cy="334694"/>
                     </a:xfrm>
                     <a:prstGeom prst="rect">
                       <a:avLst/>
@@ -2526,7 +2526,7 @@
           </mc:Choice>
           <mc:Fallback>
             <w:pict>
-              <v:shapetype w14:anchorId="4A7EFC71" id="_x0000_t32" coordsize="21600,21600" o:spt="32" o:oned="t" path="m,l21600,21600e" filled="f">
+              <v:shapetype w14:anchorId="1DC369EC" id="_x0000_t32" coordsize="21600,21600" o:spt="32" o:oned="t" path="m,l21600,21600e" filled="f">
                 <v:path arrowok="t" fillok="f" o:connecttype="none"/>
                 <o:lock v:ext="edit" shapetype="t"/>
               </v:shapetype>
@@ -3341,7 +3341,7 @@
           </mc:Choice>
           <mc:Fallback>
             <w:pict>
-              <v:shape w14:anchorId="4F840A64" id="Straight Arrow Connector 23" o:spid="_x0000_s1026" type="#_x0000_t32" style="position:absolute;margin-left:219.05pt;margin-top:186.7pt;width:134.15pt;height:70.45pt;flip:y;z-index:251677696;visibility:visible;mso-wrap-style:square;mso-width-percent:0;mso-height-percent:0;mso-wrap-distance-left:9pt;mso-wrap-distance-top:0;mso-wrap-distance-right:9pt;mso-wrap-distance-bottom:0;mso-position-horizontal:absolute;mso-position-horizontal-relative:text;mso-position-vertical:absolute;mso-position-vertical-relative:text;mso-width-percent:0;mso-height-percent:0;mso-width-relative:margin;mso-height-relative:margin" o:gfxdata="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" strokecolor="red" strokeweight=".5pt">
+              <v:shape w14:anchorId="1B8F9725" id="Straight Arrow Connector 23" o:spid="_x0000_s1026" type="#_x0000_t32" style="position:absolute;margin-left:219.05pt;margin-top:186.7pt;width:134.15pt;height:70.45pt;flip:y;z-index:251677696;visibility:visible;mso-wrap-style:square;mso-width-percent:0;mso-height-percent:0;mso-wrap-distance-left:9pt;mso-wrap-distance-top:0;mso-wrap-distance-right:9pt;mso-wrap-distance-bottom:0;mso-position-horizontal:absolute;mso-position-horizontal-relative:text;mso-position-vertical:absolute;mso-position-vertical-relative:text;mso-width-percent:0;mso-height-percent:0;mso-width-relative:margin;mso-height-relative:margin" o:gfxdata="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" strokecolor="red" strokeweight=".5pt">
                 <v:stroke endarrow="block" joinstyle="miter"/>
               </v:shape>
             </w:pict>
@@ -3732,7 +3732,7 @@
           </mc:Choice>
           <mc:Fallback>
             <w:pict>
-              <v:shape w14:anchorId="08974B8F" id="Straight Arrow Connector 21" o:spid="_x0000_s1026" type="#_x0000_t32" style="position:absolute;margin-left:167.85pt;margin-top:71.3pt;width:209.4pt;height:46.6pt;z-index:251674624;visibility:visible;mso-wrap-style:square;mso-width-percent:0;mso-height-percent:0;mso-wrap-distance-left:9pt;mso-wrap-distance-top:0;mso-wrap-distance-right:9pt;mso-wrap-distance-bottom:0;mso-position-horizontal:absolute;mso-position-horizontal-relative:text;mso-position-vertical:absolute;mso-position-vertical-relative:text;mso-width-percent:0;mso-height-percent:0;mso-width-relative:margin;mso-height-relative:margin" o:gfxdata="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" strokecolor="red" strokeweight=".5pt">
+              <v:shape w14:anchorId="50F90B9D" id="Straight Arrow Connector 21" o:spid="_x0000_s1026" type="#_x0000_t32" style="position:absolute;margin-left:167.85pt;margin-top:71.3pt;width:209.4pt;height:46.6pt;z-index:251674624;visibility:visible;mso-wrap-style:square;mso-width-percent:0;mso-height-percent:0;mso-wrap-distance-left:9pt;mso-wrap-distance-top:0;mso-wrap-distance-right:9pt;mso-wrap-distance-bottom:0;mso-position-horizontal:absolute;mso-position-horizontal-relative:text;mso-position-vertical:absolute;mso-position-vertical-relative:text;mso-width-percent:0;mso-height-percent:0;mso-width-relative:margin;mso-height-relative:margin" o:gfxdata="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" strokecolor="red" strokeweight=".5pt">
                 <v:stroke endarrow="block" joinstyle="miter"/>
               </v:shape>
             </w:pict>
@@ -4701,7 +4701,7 @@
           </mc:Choice>
           <mc:Fallback>
             <w:pict>
-              <v:shape w14:anchorId="6EF213F7" id="Straight Arrow Connector 32" o:spid="_x0000_s1026" type="#_x0000_t32" style="position:absolute;margin-left:128.85pt;margin-top:115.3pt;width:141.75pt;height:3.6pt;flip:y;z-index:251687936;visibility:visible;mso-wrap-style:square;mso-width-percent:0;mso-height-percent:0;mso-wrap-distance-left:9pt;mso-wrap-distance-top:0;mso-wrap-distance-right:9pt;mso-wrap-distance-bottom:0;mso-position-horizontal:absolute;mso-position-horizontal-relative:text;mso-position-vertical:absolute;mso-position-vertical-relative:text;mso-width-percent:0;mso-height-percent:0;mso-width-relative:margin;mso-height-relative:margin" o:gfxdata="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" strokecolor="red" strokeweight=".5pt">
+              <v:shape w14:anchorId="1A2309FE" id="Straight Arrow Connector 32" o:spid="_x0000_s1026" type="#_x0000_t32" style="position:absolute;margin-left:128.85pt;margin-top:115.3pt;width:141.75pt;height:3.6pt;flip:y;z-index:251687936;visibility:visible;mso-wrap-style:square;mso-width-percent:0;mso-height-percent:0;mso-wrap-distance-left:9pt;mso-wrap-distance-top:0;mso-wrap-distance-right:9pt;mso-wrap-distance-bottom:0;mso-position-horizontal:absolute;mso-position-horizontal-relative:text;mso-position-vertical:absolute;mso-position-vertical-relative:text;mso-width-percent:0;mso-height-percent:0;mso-width-relative:margin;mso-height-relative:margin" o:gfxdata="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" strokecolor="red" strokeweight=".5pt">
                 <v:stroke endarrow="block" joinstyle="miter"/>
               </v:shape>
             </w:pict>
@@ -6185,7 +6185,7 @@
           </mc:Choice>
           <mc:Fallback>
             <w:pict>
-              <v:shape w14:anchorId="27DAAA08" id="Straight Arrow Connector 35" o:spid="_x0000_s1026" type="#_x0000_t32" style="position:absolute;margin-left:173.7pt;margin-top:4.9pt;width:3.6pt;height:77.3pt;flip:x;z-index:251696128;visibility:visible;mso-wrap-style:square;mso-width-percent:0;mso-height-percent:0;mso-wrap-distance-left:9pt;mso-wrap-distance-top:0;mso-wrap-distance-right:9pt;mso-wrap-distance-bottom:0;mso-position-horizontal:absolute;mso-position-horizontal-relative:text;mso-position-vertical:absolute;mso-position-vertical-relative:text;mso-width-percent:0;mso-height-percent:0;mso-width-relative:margin;mso-height-relative:margin" o:gfxdata="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" strokecolor="red" strokeweight=".5pt">
+              <v:shape w14:anchorId="79E829EF" id="Straight Arrow Connector 35" o:spid="_x0000_s1026" type="#_x0000_t32" style="position:absolute;margin-left:173.7pt;margin-top:4.9pt;width:3.6pt;height:77.3pt;flip:x;z-index:251696128;visibility:visible;mso-wrap-style:square;mso-width-percent:0;mso-height-percent:0;mso-wrap-distance-left:9pt;mso-wrap-distance-top:0;mso-wrap-distance-right:9pt;mso-wrap-distance-bottom:0;mso-position-horizontal:absolute;mso-position-horizontal-relative:text;mso-position-vertical:absolute;mso-position-vertical-relative:text;mso-width-percent:0;mso-height-percent:0;mso-width-relative:margin;mso-height-relative:margin" o:gfxdata="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" strokecolor="red" strokeweight=".5pt">
                 <v:stroke endarrow="block" joinstyle="miter"/>
               </v:shape>
             </w:pict>

</xml_diff>